<commit_message>
add Tugas JOIN Multiple Table
</commit_message>
<xml_diff>
--- a/Sadikins/mysql/Tugas JOIN, RIGHT JOIN dan LEFT JOIN.docx
+++ b/Sadikins/mysql/Tugas JOIN, RIGHT JOIN dan LEFT JOIN.docx
@@ -5,32 +5,19 @@
     <w:p>
       <w:pPr>
         <w:pStyle w:val="ListParagraph"/>
+      </w:pPr>
+    </w:p>
+    <w:p>
+      <w:pPr>
+        <w:pStyle w:val="ListParagraph"/>
         <w:numPr>
           <w:ilvl w:val="0"/>
           <w:numId w:val="2"/>
         </w:numPr>
       </w:pPr>
-      <w:proofErr w:type="spellStart"/>
-      <w:r>
-        <w:t>Menampilkan</w:t>
-      </w:r>
-      <w:proofErr w:type="spellEnd"/>
-      <w:r>
-        <w:t xml:space="preserve"> data </w:t>
-      </w:r>
-      <w:proofErr w:type="spellStart"/>
-      <w:r>
-        <w:t>obat</w:t>
-      </w:r>
-      <w:proofErr w:type="spellEnd"/>
-      <w:r>
-        <w:t xml:space="preserve"> yang </w:t>
-      </w:r>
-      <w:proofErr w:type="spellStart"/>
-      <w:r>
-        <w:t>terjual</w:t>
-      </w:r>
-      <w:proofErr w:type="spellEnd"/>
+      <w:r>
+        <w:t>Menampilkan data pembelian yang dilakukan pelanggan berdasarkan nama obat yang diurutkan berdasarkan jumlah_beli dari yang paling banyak dibeli.</w:t>
+      </w:r>
     </w:p>
     <w:p>
       <w:pPr>
@@ -49,7 +36,6 @@
       <w:pPr>
         <w:pStyle w:val="ListParagraph"/>
         <w:rPr>
-          <w:rStyle w:val="cm-punctuation"/>
           <w:rFonts w:ascii="Courier New" w:hAnsi="Courier New" w:cs="Courier New"/>
           <w:color w:val="444444"/>
           <w:sz w:val="20"/>
@@ -88,7 +74,28 @@
           <w:szCs w:val="20"/>
           <w:shd w:val="clear" w:color="auto" w:fill="E5E5E5"/>
         </w:rPr>
-        <w:t>.id_obat</w:t>
+        <w:t>.id_pelanggan</w:t>
+      </w:r>
+      <w:r>
+        <w:rPr>
+          <w:rStyle w:val="cm-punctuation"/>
+          <w:rFonts w:ascii="Courier New" w:hAnsi="Courier New" w:cs="Courier New"/>
+          <w:color w:val="444444"/>
+          <w:sz w:val="20"/>
+          <w:szCs w:val="20"/>
+          <w:shd w:val="clear" w:color="auto" w:fill="E5E5E5"/>
+        </w:rPr>
+        <w:t>,</w:t>
+      </w:r>
+      <w:r>
+        <w:rPr>
+          <w:rFonts w:ascii="Courier New" w:hAnsi="Courier New" w:cs="Courier New"/>
+          <w:color w:val="444444"/>
+          <w:sz w:val="20"/>
+          <w:szCs w:val="20"/>
+          <w:shd w:val="clear" w:color="auto" w:fill="E5E5E5"/>
+        </w:rPr>
+        <w:t> nama_pelanggan</w:t>
       </w:r>
       <w:r>
         <w:rPr>
@@ -228,621 +235,19 @@
         </w:rPr>
         <w:t> transaksi </w:t>
       </w:r>
-      <w:r>
-        <w:rPr>
-          <w:rStyle w:val="cm-keyword"/>
-          <w:rFonts w:ascii="Courier New" w:hAnsi="Courier New" w:cs="Courier New"/>
-          <w:color w:val="770088"/>
-          <w:sz w:val="20"/>
-          <w:szCs w:val="20"/>
-          <w:shd w:val="clear" w:color="auto" w:fill="E5E5E5"/>
-        </w:rPr>
-        <w:t>JOIN</w:t>
-      </w:r>
-      <w:r>
-        <w:rPr>
-          <w:rFonts w:ascii="Courier New" w:hAnsi="Courier New" w:cs="Courier New"/>
-          <w:color w:val="444444"/>
-          <w:sz w:val="20"/>
-          <w:szCs w:val="20"/>
-          <w:shd w:val="clear" w:color="auto" w:fill="E5E5E5"/>
-        </w:rPr>
-        <w:t> obat </w:t>
-      </w:r>
-      <w:r>
-        <w:rPr>
-          <w:rStyle w:val="cm-keyword"/>
-          <w:rFonts w:ascii="Courier New" w:hAnsi="Courier New" w:cs="Courier New"/>
-          <w:color w:val="770088"/>
-          <w:sz w:val="20"/>
-          <w:szCs w:val="20"/>
-          <w:shd w:val="clear" w:color="auto" w:fill="E5E5E5"/>
-        </w:rPr>
-        <w:t>ON</w:t>
-      </w:r>
-      <w:r>
-        <w:rPr>
-          <w:rFonts w:ascii="Courier New" w:hAnsi="Courier New" w:cs="Courier New"/>
-          <w:color w:val="444444"/>
-          <w:sz w:val="20"/>
-          <w:szCs w:val="20"/>
-          <w:shd w:val="clear" w:color="auto" w:fill="E5E5E5"/>
-        </w:rPr>
-        <w:t> transaksi</w:t>
-      </w:r>
-      <w:r>
-        <w:rPr>
-          <w:rStyle w:val="cm-variable-2"/>
-          <w:rFonts w:ascii="Courier New" w:hAnsi="Courier New" w:cs="Courier New"/>
-          <w:color w:val="0055AA"/>
-          <w:sz w:val="20"/>
-          <w:szCs w:val="20"/>
-          <w:shd w:val="clear" w:color="auto" w:fill="E5E5E5"/>
-        </w:rPr>
-        <w:t>.id_obat</w:t>
-      </w:r>
-      <w:r>
-        <w:rPr>
-          <w:rStyle w:val="cm-operator"/>
-          <w:rFonts w:ascii="Courier New" w:hAnsi="Courier New" w:cs="Courier New"/>
-          <w:color w:val="FF00FF"/>
-          <w:sz w:val="20"/>
-          <w:szCs w:val="20"/>
-          <w:shd w:val="clear" w:color="auto" w:fill="E5E5E5"/>
-        </w:rPr>
-        <w:t>=</w:t>
-      </w:r>
-      <w:r>
-        <w:rPr>
-          <w:rFonts w:ascii="Courier New" w:hAnsi="Courier New" w:cs="Courier New"/>
-          <w:color w:val="444444"/>
-          <w:sz w:val="20"/>
-          <w:szCs w:val="20"/>
-          <w:shd w:val="clear" w:color="auto" w:fill="E5E5E5"/>
-        </w:rPr>
-        <w:t>obat</w:t>
-      </w:r>
-      <w:r>
-        <w:rPr>
-          <w:rStyle w:val="cm-variable-2"/>
-          <w:rFonts w:ascii="Courier New" w:hAnsi="Courier New" w:cs="Courier New"/>
-          <w:color w:val="0055AA"/>
-          <w:sz w:val="20"/>
-          <w:szCs w:val="20"/>
-          <w:shd w:val="clear" w:color="auto" w:fill="E5E5E5"/>
-        </w:rPr>
-        <w:t>.id</w:t>
-      </w:r>
-      <w:r>
-        <w:rPr>
-          <w:rFonts w:ascii="Courier New" w:hAnsi="Courier New" w:cs="Courier New"/>
-          <w:color w:val="444444"/>
-          <w:sz w:val="20"/>
-          <w:szCs w:val="20"/>
-          <w:shd w:val="clear" w:color="auto" w:fill="E5E5E5"/>
-        </w:rPr>
-        <w:t> </w:t>
-      </w:r>
-      <w:r>
-        <w:rPr>
-          <w:rStyle w:val="cm-keyword"/>
-          <w:rFonts w:ascii="Courier New" w:hAnsi="Courier New" w:cs="Courier New"/>
-          <w:color w:val="770088"/>
-          <w:sz w:val="20"/>
-          <w:szCs w:val="20"/>
-          <w:shd w:val="clear" w:color="auto" w:fill="E5E5E5"/>
-        </w:rPr>
-        <w:t>GROUP</w:t>
-      </w:r>
-      <w:r>
-        <w:rPr>
-          <w:rFonts w:ascii="Courier New" w:hAnsi="Courier New" w:cs="Courier New"/>
-          <w:color w:val="444444"/>
-          <w:sz w:val="20"/>
-          <w:szCs w:val="20"/>
-          <w:shd w:val="clear" w:color="auto" w:fill="E5E5E5"/>
-        </w:rPr>
-        <w:t> </w:t>
-      </w:r>
-      <w:r>
-        <w:rPr>
-          <w:rStyle w:val="cm-keyword"/>
-          <w:rFonts w:ascii="Courier New" w:hAnsi="Courier New" w:cs="Courier New"/>
-          <w:color w:val="770088"/>
-          <w:sz w:val="20"/>
-          <w:szCs w:val="20"/>
-          <w:shd w:val="clear" w:color="auto" w:fill="E5E5E5"/>
-        </w:rPr>
-        <w:t>BY</w:t>
-      </w:r>
-      <w:r>
-        <w:rPr>
-          <w:rFonts w:ascii="Courier New" w:hAnsi="Courier New" w:cs="Courier New"/>
-          <w:color w:val="444444"/>
-          <w:sz w:val="20"/>
-          <w:szCs w:val="20"/>
-          <w:shd w:val="clear" w:color="auto" w:fill="E5E5E5"/>
-        </w:rPr>
-        <w:t> nama_obat </w:t>
-      </w:r>
-      <w:r>
-        <w:rPr>
-          <w:rStyle w:val="cm-keyword"/>
-          <w:rFonts w:ascii="Courier New" w:hAnsi="Courier New" w:cs="Courier New"/>
-          <w:color w:val="770088"/>
-          <w:sz w:val="20"/>
-          <w:szCs w:val="20"/>
-          <w:shd w:val="clear" w:color="auto" w:fill="E5E5E5"/>
-        </w:rPr>
-        <w:t>ORDER</w:t>
-      </w:r>
-      <w:r>
-        <w:rPr>
-          <w:rFonts w:ascii="Courier New" w:hAnsi="Courier New" w:cs="Courier New"/>
-          <w:color w:val="444444"/>
-          <w:sz w:val="20"/>
-          <w:szCs w:val="20"/>
-          <w:shd w:val="clear" w:color="auto" w:fill="E5E5E5"/>
-        </w:rPr>
-        <w:t> </w:t>
-      </w:r>
-      <w:r>
-        <w:rPr>
-          <w:rStyle w:val="cm-keyword"/>
-          <w:rFonts w:ascii="Courier New" w:hAnsi="Courier New" w:cs="Courier New"/>
-          <w:color w:val="770088"/>
-          <w:sz w:val="20"/>
-          <w:szCs w:val="20"/>
-          <w:shd w:val="clear" w:color="auto" w:fill="E5E5E5"/>
-        </w:rPr>
-        <w:t>BY</w:t>
-      </w:r>
-      <w:r>
-        <w:rPr>
-          <w:rFonts w:ascii="Courier New" w:hAnsi="Courier New" w:cs="Courier New"/>
-          <w:color w:val="444444"/>
-          <w:sz w:val="20"/>
-          <w:szCs w:val="20"/>
-          <w:shd w:val="clear" w:color="auto" w:fill="E5E5E5"/>
-        </w:rPr>
-        <w:t> </w:t>
-      </w:r>
-      <w:proofErr w:type="spellStart"/>
-      <w:r>
-        <w:rPr>
-          <w:rFonts w:ascii="Courier New" w:hAnsi="Courier New" w:cs="Courier New"/>
-          <w:color w:val="444444"/>
-          <w:sz w:val="20"/>
-          <w:szCs w:val="20"/>
-          <w:shd w:val="clear" w:color="auto" w:fill="E5E5E5"/>
-        </w:rPr>
-        <w:t>id_obat</w:t>
-      </w:r>
-      <w:proofErr w:type="spellEnd"/>
-      <w:r>
-        <w:rPr>
-          <w:rFonts w:ascii="Courier New" w:hAnsi="Courier New" w:cs="Courier New"/>
-          <w:color w:val="444444"/>
-          <w:sz w:val="20"/>
-          <w:szCs w:val="20"/>
-          <w:shd w:val="clear" w:color="auto" w:fill="E5E5E5"/>
-        </w:rPr>
-        <w:t> </w:t>
-      </w:r>
-      <w:r>
-        <w:rPr>
-          <w:rStyle w:val="cm-keyword"/>
-          <w:rFonts w:ascii="Courier New" w:hAnsi="Courier New" w:cs="Courier New"/>
-          <w:color w:val="770088"/>
-          <w:sz w:val="20"/>
-          <w:szCs w:val="20"/>
-          <w:shd w:val="clear" w:color="auto" w:fill="E5E5E5"/>
-        </w:rPr>
-        <w:t>ASC</w:t>
-      </w:r>
-      <w:r>
-        <w:rPr>
-          <w:rStyle w:val="cm-punctuation"/>
-          <w:rFonts w:ascii="Courier New" w:hAnsi="Courier New" w:cs="Courier New"/>
-          <w:color w:val="444444"/>
-          <w:sz w:val="20"/>
-          <w:szCs w:val="20"/>
-          <w:shd w:val="clear" w:color="auto" w:fill="E5E5E5"/>
-        </w:rPr>
-        <w:t>;</w:t>
-      </w:r>
     </w:p>
     <w:p>
       <w:pPr>
         <w:pStyle w:val="ListParagraph"/>
         <w:rPr>
-          <w:rStyle w:val="cm-punctuation"/>
-          <w:rFonts w:ascii="Courier New" w:hAnsi="Courier New" w:cs="Courier New"/>
-          <w:color w:val="444444"/>
-          <w:sz w:val="20"/>
-          <w:szCs w:val="20"/>
-          <w:shd w:val="clear" w:color="auto" w:fill="E5E5E5"/>
-        </w:rPr>
-      </w:pPr>
-    </w:p>
-    <w:p>
-      <w:pPr>
-        <w:pStyle w:val="ListParagraph"/>
-      </w:pPr>
-      <w:r>
-        <w:drawing>
-          <wp:inline distT="0" distB="0" distL="0" distR="0" wp14:anchorId="695CACBC" wp14:editId="183896B9">
-            <wp:extent cx="3076575" cy="1352504"/>
-            <wp:effectExtent l="0" t="0" r="0" b="635"/>
-            <wp:docPr id="1" name="Picture 1"/>
-            <wp:cNvGraphicFramePr>
-              <a:graphicFrameLocks xmlns:a="http://schemas.openxmlformats.org/drawingml/2006/main" noChangeAspect="1"/>
-            </wp:cNvGraphicFramePr>
-            <a:graphic xmlns:a="http://schemas.openxmlformats.org/drawingml/2006/main">
-              <a:graphicData uri="http://schemas.openxmlformats.org/drawingml/2006/picture">
-                <pic:pic xmlns:pic="http://schemas.openxmlformats.org/drawingml/2006/picture">
-                  <pic:nvPicPr>
-                    <pic:cNvPr id="1" name=""/>
-                    <pic:cNvPicPr/>
-                  </pic:nvPicPr>
-                  <pic:blipFill>
-                    <a:blip r:embed="rId9"/>
-                    <a:stretch>
-                      <a:fillRect/>
-                    </a:stretch>
-                  </pic:blipFill>
-                  <pic:spPr>
-                    <a:xfrm>
-                      <a:off x="0" y="0"/>
-                      <a:ext cx="3140671" cy="1380681"/>
-                    </a:xfrm>
-                    <a:prstGeom prst="rect">
-                      <a:avLst/>
-                    </a:prstGeom>
-                  </pic:spPr>
-                </pic:pic>
-              </a:graphicData>
-            </a:graphic>
-          </wp:inline>
-        </w:drawing>
-      </w:r>
-    </w:p>
-    <w:p>
-      <w:pPr>
-        <w:pStyle w:val="ListParagraph"/>
-      </w:pPr>
-    </w:p>
-    <w:p>
-      <w:pPr>
-        <w:pStyle w:val="ListParagraph"/>
-        <w:numPr>
-          <w:ilvl w:val="0"/>
-          <w:numId w:val="2"/>
-        </w:numPr>
-      </w:pPr>
-      <w:proofErr w:type="spellStart"/>
-      <w:r>
-        <w:t>Menampilkan</w:t>
-      </w:r>
-      <w:proofErr w:type="spellEnd"/>
-      <w:r>
-        <w:t xml:space="preserve"> data </w:t>
-      </w:r>
-      <w:proofErr w:type="spellStart"/>
-      <w:r>
-        <w:t>pembelian</w:t>
-      </w:r>
-      <w:proofErr w:type="spellEnd"/>
-      <w:r>
-        <w:t xml:space="preserve"> yang </w:t>
-      </w:r>
-      <w:proofErr w:type="spellStart"/>
-      <w:r>
-        <w:t>dilakukan</w:t>
-      </w:r>
-      <w:proofErr w:type="spellEnd"/>
-      <w:r>
-        <w:t xml:space="preserve"> </w:t>
-      </w:r>
-      <w:proofErr w:type="spellStart"/>
-      <w:r>
-        <w:t>pelanggan</w:t>
-      </w:r>
-      <w:proofErr w:type="spellEnd"/>
-      <w:r>
-        <w:t xml:space="preserve"> </w:t>
-      </w:r>
-      <w:proofErr w:type="spellStart"/>
-      <w:r>
-        <w:t>berdasarkan</w:t>
-      </w:r>
-      <w:proofErr w:type="spellEnd"/>
-      <w:r>
-        <w:t xml:space="preserve"> </w:t>
-      </w:r>
-      <w:proofErr w:type="spellStart"/>
-      <w:r>
-        <w:t>nama</w:t>
-      </w:r>
-      <w:proofErr w:type="spellEnd"/>
-      <w:r>
-        <w:t xml:space="preserve"> </w:t>
-      </w:r>
-      <w:proofErr w:type="spellStart"/>
-      <w:r>
-        <w:t>obat</w:t>
-      </w:r>
-      <w:proofErr w:type="spellEnd"/>
-      <w:r>
-        <w:t xml:space="preserve"> yang </w:t>
-      </w:r>
-      <w:proofErr w:type="spellStart"/>
-      <w:r>
-        <w:t>diurutkan</w:t>
-      </w:r>
-      <w:proofErr w:type="spellEnd"/>
-      <w:r>
-        <w:t xml:space="preserve"> </w:t>
-      </w:r>
-      <w:proofErr w:type="spellStart"/>
-      <w:r>
-        <w:t>berdasarkan</w:t>
-      </w:r>
-      <w:proofErr w:type="spellEnd"/>
-      <w:r>
-        <w:t xml:space="preserve"> </w:t>
-      </w:r>
-      <w:proofErr w:type="spellStart"/>
-      <w:r>
-        <w:t>jumlah_beli</w:t>
-      </w:r>
-      <w:proofErr w:type="spellEnd"/>
-      <w:r>
-        <w:t xml:space="preserve"> </w:t>
-      </w:r>
-      <w:proofErr w:type="spellStart"/>
-      <w:r>
-        <w:t>dari</w:t>
-      </w:r>
-      <w:proofErr w:type="spellEnd"/>
-      <w:r>
-        <w:t xml:space="preserve"> yang paling </w:t>
-      </w:r>
-      <w:proofErr w:type="spellStart"/>
-      <w:r>
-        <w:t>banyak</w:t>
-      </w:r>
-      <w:proofErr w:type="spellEnd"/>
-      <w:r>
-        <w:t xml:space="preserve"> </w:t>
-      </w:r>
-      <w:proofErr w:type="spellStart"/>
-      <w:r>
-        <w:t>dibeli</w:t>
-      </w:r>
-      <w:proofErr w:type="spellEnd"/>
-      <w:r>
-        <w:t>.</w:t>
-      </w:r>
-    </w:p>
-    <w:p>
-      <w:pPr>
-        <w:pStyle w:val="ListParagraph"/>
-        <w:rPr>
-          <w:rStyle w:val="cm-keyword"/>
-          <w:rFonts w:ascii="Courier New" w:hAnsi="Courier New" w:cs="Courier New"/>
-          <w:color w:val="770088"/>
-          <w:sz w:val="20"/>
-          <w:szCs w:val="20"/>
-          <w:shd w:val="clear" w:color="auto" w:fill="E5E5E5"/>
-        </w:rPr>
-      </w:pPr>
-    </w:p>
-    <w:p>
-      <w:pPr>
-        <w:pStyle w:val="ListParagraph"/>
-        <w:rPr>
-          <w:rStyle w:val="cm-punctuation"/>
-          <w:rFonts w:ascii="Courier New" w:hAnsi="Courier New" w:cs="Courier New"/>
-          <w:color w:val="444444"/>
-          <w:sz w:val="20"/>
-          <w:szCs w:val="20"/>
-          <w:shd w:val="clear" w:color="auto" w:fill="E5E5E5"/>
-        </w:rPr>
-      </w:pPr>
-      <w:hyperlink r:id="rId10" w:tgtFrame="mysql_doc" w:history="1">
-        <w:r>
-          <w:rPr>
-            <w:rStyle w:val="Hyperlink"/>
-            <w:rFonts w:ascii="Courier New" w:hAnsi="Courier New" w:cs="Courier New"/>
-            <w:color w:val="235A81"/>
-            <w:sz w:val="20"/>
-            <w:szCs w:val="20"/>
-          </w:rPr>
-          <w:t>SELECT</w:t>
-        </w:r>
-      </w:hyperlink>
-      <w:r>
-        <w:rPr>
-          <w:rFonts w:ascii="Courier New" w:hAnsi="Courier New" w:cs="Courier New"/>
-          <w:color w:val="444444"/>
-          <w:sz w:val="20"/>
-          <w:szCs w:val="20"/>
-          <w:shd w:val="clear" w:color="auto" w:fill="E5E5E5"/>
-        </w:rPr>
-        <w:t> transaksi</w:t>
-      </w:r>
-      <w:r>
-        <w:rPr>
-          <w:rStyle w:val="cm-variable-2"/>
-          <w:rFonts w:ascii="Courier New" w:hAnsi="Courier New" w:cs="Courier New"/>
-          <w:color w:val="0055AA"/>
-          <w:sz w:val="20"/>
-          <w:szCs w:val="20"/>
-          <w:shd w:val="clear" w:color="auto" w:fill="E5E5E5"/>
-        </w:rPr>
-        <w:t>.id_pelanggan</w:t>
-      </w:r>
-      <w:r>
-        <w:rPr>
-          <w:rStyle w:val="cm-punctuation"/>
-          <w:rFonts w:ascii="Courier New" w:hAnsi="Courier New" w:cs="Courier New"/>
-          <w:color w:val="444444"/>
-          <w:sz w:val="20"/>
-          <w:szCs w:val="20"/>
-          <w:shd w:val="clear" w:color="auto" w:fill="E5E5E5"/>
-        </w:rPr>
-        <w:t>,</w:t>
-      </w:r>
-      <w:r>
-        <w:rPr>
-          <w:rFonts w:ascii="Courier New" w:hAnsi="Courier New" w:cs="Courier New"/>
-          <w:color w:val="444444"/>
-          <w:sz w:val="20"/>
-          <w:szCs w:val="20"/>
-          <w:shd w:val="clear" w:color="auto" w:fill="E5E5E5"/>
-        </w:rPr>
-        <w:t> nama_pelanggan</w:t>
-      </w:r>
-      <w:r>
-        <w:rPr>
-          <w:rStyle w:val="cm-punctuation"/>
-          <w:rFonts w:ascii="Courier New" w:hAnsi="Courier New" w:cs="Courier New"/>
-          <w:color w:val="444444"/>
-          <w:sz w:val="20"/>
-          <w:szCs w:val="20"/>
-          <w:shd w:val="clear" w:color="auto" w:fill="E5E5E5"/>
-        </w:rPr>
-        <w:t>,</w:t>
-      </w:r>
-      <w:r>
-        <w:rPr>
-          <w:rFonts w:ascii="Courier New" w:hAnsi="Courier New" w:cs="Courier New"/>
-          <w:color w:val="444444"/>
-          <w:sz w:val="20"/>
-          <w:szCs w:val="20"/>
-          <w:shd w:val="clear" w:color="auto" w:fill="E5E5E5"/>
-        </w:rPr>
-        <w:t> nama_obat</w:t>
-      </w:r>
-      <w:r>
-        <w:rPr>
-          <w:rStyle w:val="cm-punctuation"/>
-          <w:rFonts w:ascii="Courier New" w:hAnsi="Courier New" w:cs="Courier New"/>
-          <w:color w:val="444444"/>
-          <w:sz w:val="20"/>
-          <w:szCs w:val="20"/>
-          <w:shd w:val="clear" w:color="auto" w:fill="E5E5E5"/>
-        </w:rPr>
-        <w:t>,</w:t>
-      </w:r>
-      <w:r>
-        <w:rPr>
-          <w:rFonts w:ascii="Courier New" w:hAnsi="Courier New" w:cs="Courier New"/>
-          <w:color w:val="444444"/>
-          <w:sz w:val="20"/>
-          <w:szCs w:val="20"/>
-          <w:shd w:val="clear" w:color="auto" w:fill="E5E5E5"/>
-        </w:rPr>
-        <w:t> </w:t>
-      </w:r>
-      <w:hyperlink r:id="rId11" w:anchor="function_sum" w:tgtFrame="mysql_doc" w:history="1">
-        <w:r>
-          <w:rPr>
-            <w:rStyle w:val="Hyperlink"/>
-            <w:rFonts w:ascii="Courier New" w:hAnsi="Courier New" w:cs="Courier New"/>
-            <w:color w:val="235A81"/>
-            <w:sz w:val="20"/>
-            <w:szCs w:val="20"/>
-          </w:rPr>
-          <w:t>SUM</w:t>
-        </w:r>
-      </w:hyperlink>
-      <w:r>
-        <w:rPr>
-          <w:rStyle w:val="cm-bracket"/>
-          <w:rFonts w:ascii="Courier New" w:hAnsi="Courier New" w:cs="Courier New"/>
-          <w:color w:val="999977"/>
-          <w:sz w:val="20"/>
-          <w:szCs w:val="20"/>
-          <w:shd w:val="clear" w:color="auto" w:fill="E5E5E5"/>
-        </w:rPr>
-        <w:t>(</w:t>
-      </w:r>
-      <w:r>
-        <w:rPr>
-          <w:rFonts w:ascii="Courier New" w:hAnsi="Courier New" w:cs="Courier New"/>
-          <w:color w:val="444444"/>
-          <w:sz w:val="20"/>
-          <w:szCs w:val="20"/>
-          <w:shd w:val="clear" w:color="auto" w:fill="E5E5E5"/>
-        </w:rPr>
-        <w:t>jumlah_beli</w:t>
-      </w:r>
-      <w:r>
-        <w:rPr>
-          <w:rStyle w:val="cm-bracket"/>
-          <w:rFonts w:ascii="Courier New" w:hAnsi="Courier New" w:cs="Courier New"/>
-          <w:color w:val="999977"/>
-          <w:sz w:val="20"/>
-          <w:szCs w:val="20"/>
-          <w:shd w:val="clear" w:color="auto" w:fill="E5E5E5"/>
-        </w:rPr>
-        <w:t>)</w:t>
-      </w:r>
-      <w:r>
-        <w:rPr>
-          <w:rFonts w:ascii="Courier New" w:hAnsi="Courier New" w:cs="Courier New"/>
-          <w:color w:val="444444"/>
-          <w:sz w:val="20"/>
-          <w:szCs w:val="20"/>
-          <w:shd w:val="clear" w:color="auto" w:fill="E5E5E5"/>
-        </w:rPr>
-        <w:t> </w:t>
-      </w:r>
-      <w:r>
-        <w:rPr>
-          <w:rStyle w:val="cm-keyword"/>
-          <w:rFonts w:ascii="Courier New" w:hAnsi="Courier New" w:cs="Courier New"/>
-          <w:color w:val="770088"/>
-          <w:sz w:val="20"/>
-          <w:szCs w:val="20"/>
-          <w:shd w:val="clear" w:color="auto" w:fill="E5E5E5"/>
-        </w:rPr>
-        <w:t>as</w:t>
-      </w:r>
-      <w:r>
-        <w:rPr>
-          <w:rFonts w:ascii="Courier New" w:hAnsi="Courier New" w:cs="Courier New"/>
-          <w:color w:val="444444"/>
-          <w:sz w:val="20"/>
-          <w:szCs w:val="20"/>
-          <w:shd w:val="clear" w:color="auto" w:fill="E5E5E5"/>
-        </w:rPr>
-        <w:t> total_terjual </w:t>
-      </w:r>
-      <w:r>
-        <w:rPr>
-          <w:rStyle w:val="cm-keyword"/>
-          <w:rFonts w:ascii="Courier New" w:hAnsi="Courier New" w:cs="Courier New"/>
-          <w:color w:val="770088"/>
-          <w:sz w:val="20"/>
-          <w:szCs w:val="20"/>
-          <w:shd w:val="clear" w:color="auto" w:fill="E5E5E5"/>
-        </w:rPr>
-        <w:t>FROM</w:t>
-      </w:r>
-      <w:r>
-        <w:rPr>
-          <w:rFonts w:ascii="Courier New" w:hAnsi="Courier New" w:cs="Courier New"/>
-          <w:color w:val="444444"/>
-          <w:sz w:val="20"/>
-          <w:szCs w:val="20"/>
-          <w:shd w:val="clear" w:color="auto" w:fill="E5E5E5"/>
-        </w:rPr>
-        <w:t> transaksi </w:t>
-      </w:r>
-      <w:hyperlink r:id="rId12" w:anchor="function_left" w:tgtFrame="mysql_doc" w:history="1">
+          <w:rFonts w:ascii="Courier New" w:hAnsi="Courier New" w:cs="Courier New"/>
+          <w:color w:val="444444"/>
+          <w:sz w:val="20"/>
+          <w:szCs w:val="20"/>
+          <w:shd w:val="clear" w:color="auto" w:fill="E5E5E5"/>
+        </w:rPr>
+      </w:pPr>
+      <w:hyperlink r:id="rId9" w:anchor="function_left" w:tgtFrame="mysql_doc" w:history="1">
         <w:r>
           <w:rPr>
             <w:rStyle w:val="Hyperlink"/>
@@ -959,7 +364,20 @@
         </w:rPr>
         <w:t> </w:t>
       </w:r>
-      <w:hyperlink r:id="rId13" w:anchor="function_left" w:tgtFrame="mysql_doc" w:history="1">
+    </w:p>
+    <w:p>
+      <w:pPr>
+        <w:pStyle w:val="ListParagraph"/>
+        <w:rPr>
+          <w:rStyle w:val="cm-punctuation"/>
+          <w:rFonts w:ascii="Courier New" w:hAnsi="Courier New" w:cs="Courier New"/>
+          <w:color w:val="444444"/>
+          <w:sz w:val="20"/>
+          <w:szCs w:val="20"/>
+          <w:shd w:val="clear" w:color="auto" w:fill="E5E5E5"/>
+        </w:rPr>
+      </w:pPr>
+      <w:hyperlink r:id="rId10" w:anchor="function_left" w:tgtFrame="mysql_doc" w:history="1">
         <w:r>
           <w:rPr>
             <w:rStyle w:val="Hyperlink"/>
@@ -1168,29 +586,7 @@
           <w:szCs w:val="20"/>
           <w:shd w:val="clear" w:color="auto" w:fill="E5E5E5"/>
         </w:rPr>
-        <w:t> </w:t>
-      </w:r>
-      <w:proofErr w:type="spellStart"/>
-      <w:r>
-        <w:rPr>
-          <w:rFonts w:ascii="Courier New" w:hAnsi="Courier New" w:cs="Courier New"/>
-          <w:color w:val="444444"/>
-          <w:sz w:val="20"/>
-          <w:szCs w:val="20"/>
-          <w:shd w:val="clear" w:color="auto" w:fill="E5E5E5"/>
-        </w:rPr>
-        <w:t>jumlah_beli</w:t>
-      </w:r>
-      <w:proofErr w:type="spellEnd"/>
-      <w:r>
-        <w:rPr>
-          <w:rFonts w:ascii="Courier New" w:hAnsi="Courier New" w:cs="Courier New"/>
-          <w:color w:val="444444"/>
-          <w:sz w:val="20"/>
-          <w:szCs w:val="20"/>
-          <w:shd w:val="clear" w:color="auto" w:fill="E5E5E5"/>
-        </w:rPr>
-        <w:t> </w:t>
+        <w:t> jumlah_beli </w:t>
       </w:r>
       <w:r>
         <w:rPr>
@@ -1233,6 +629,9 @@
         <w:pStyle w:val="ListParagraph"/>
       </w:pPr>
       <w:r>
+        <w:rPr>
+          <w:noProof/>
+        </w:rPr>
         <w:drawing>
           <wp:inline distT="0" distB="0" distL="0" distR="0" wp14:anchorId="37FA5F19" wp14:editId="540B233C">
             <wp:extent cx="3829262" cy="1295400"/>
@@ -1249,7 +648,7 @@
                     <pic:cNvPicPr/>
                   </pic:nvPicPr>
                   <pic:blipFill>
-                    <a:blip r:embed="rId14"/>
+                    <a:blip r:embed="rId11"/>
                     <a:stretch>
                       <a:fillRect/>
                     </a:stretch>
@@ -1290,53 +689,8 @@
           <w:shd w:val="clear" w:color="auto" w:fill="E5E5E5"/>
         </w:rPr>
       </w:pPr>
-      <w:proofErr w:type="spellStart"/>
-      <w:r>
-        <w:t>Menampilkan</w:t>
-      </w:r>
-      <w:proofErr w:type="spellEnd"/>
-      <w:r>
-        <w:t xml:space="preserve"> </w:t>
-      </w:r>
-      <w:proofErr w:type="spellStart"/>
-      <w:r>
-        <w:t>jumlah</w:t>
-      </w:r>
-      <w:proofErr w:type="spellEnd"/>
-      <w:r>
-        <w:t xml:space="preserve"> </w:t>
-      </w:r>
-      <w:proofErr w:type="spellStart"/>
-      <w:r>
-        <w:t>penjualan</w:t>
-      </w:r>
-      <w:proofErr w:type="spellEnd"/>
-      <w:r>
-        <w:t xml:space="preserve"> </w:t>
-      </w:r>
-      <w:proofErr w:type="spellStart"/>
-      <w:r>
-        <w:t>seorang</w:t>
-      </w:r>
-      <w:proofErr w:type="spellEnd"/>
-      <w:r>
-        <w:t xml:space="preserve"> </w:t>
-      </w:r>
-      <w:proofErr w:type="spellStart"/>
-      <w:r>
-        <w:t>petugas</w:t>
-      </w:r>
-      <w:proofErr w:type="spellEnd"/>
-      <w:r>
-        <w:t xml:space="preserve"> (</w:t>
-      </w:r>
-      <w:proofErr w:type="spellStart"/>
-      <w:r>
-        <w:t>kasir</w:t>
-      </w:r>
-      <w:proofErr w:type="spellEnd"/>
-      <w:r>
-        <w:t xml:space="preserve">)  </w:t>
+      <w:r>
+        <w:t xml:space="preserve">Menampilkan jumlah penjualan seorang petugas (kasir)  </w:t>
       </w:r>
     </w:p>
     <w:p>
@@ -1363,7 +717,7 @@
           <w:shd w:val="clear" w:color="auto" w:fill="E5E5E5"/>
         </w:rPr>
       </w:pPr>
-      <w:hyperlink r:id="rId15" w:tgtFrame="mysql_doc" w:history="1">
+      <w:hyperlink r:id="rId12" w:tgtFrame="mysql_doc" w:history="1">
         <w:r>
           <w:rPr>
             <w:rStyle w:val="Hyperlink"/>
@@ -1448,7 +802,7 @@
         </w:rPr>
         <w:t> </w:t>
       </w:r>
-      <w:hyperlink r:id="rId16" w:anchor="function_sum" w:tgtFrame="mysql_doc" w:history="1">
+      <w:hyperlink r:id="rId13" w:anchor="function_sum" w:tgtFrame="mysql_doc" w:history="1">
         <w:r>
           <w:rPr>
             <w:rStyle w:val="Hyperlink"/>
@@ -1544,7 +898,7 @@
         </w:rPr>
         <w:t> transaksi </w:t>
       </w:r>
-      <w:hyperlink r:id="rId17" w:anchor="function_left" w:tgtFrame="mysql_doc" w:history="1">
+      <w:hyperlink r:id="rId14" w:anchor="function_left" w:tgtFrame="mysql_doc" w:history="1">
         <w:r>
           <w:rPr>
             <w:rStyle w:val="Hyperlink"/>
@@ -1671,7 +1025,7 @@
         </w:rPr>
         <w:t> </w:t>
       </w:r>
-      <w:hyperlink r:id="rId18" w:anchor="function_left" w:tgtFrame="mysql_doc" w:history="1">
+      <w:hyperlink r:id="rId15" w:anchor="function_left" w:tgtFrame="mysql_doc" w:history="1">
         <w:r>
           <w:rPr>
             <w:rStyle w:val="Hyperlink"/>
@@ -1889,7 +1243,7 @@
                     <pic:cNvPicPr/>
                   </pic:nvPicPr>
                   <pic:blipFill>
-                    <a:blip r:embed="rId19"/>
+                    <a:blip r:embed="rId16"/>
                     <a:stretch>
                       <a:fillRect/>
                     </a:stretch>
@@ -1924,49 +1278,17 @@
           <w:numId w:val="2"/>
         </w:numPr>
       </w:pPr>
-      <w:proofErr w:type="spellStart"/>
-      <w:r>
-        <w:lastRenderedPageBreak/>
-        <w:t>Menampilkan</w:t>
-      </w:r>
-      <w:proofErr w:type="spellEnd"/>
-      <w:r>
-        <w:t xml:space="preserve"> data</w:t>
+      <w:r>
+        <w:t>Menampilkan data</w:t>
+      </w:r>
+      <w:r>
+        <w:t xml:space="preserve"> penjualan</w:t>
       </w:r>
       <w:r>
         <w:t xml:space="preserve"> </w:t>
       </w:r>
-      <w:proofErr w:type="spellStart"/>
-      <w:r>
-        <w:t>penjualan</w:t>
-      </w:r>
-      <w:proofErr w:type="spellEnd"/>
-      <w:r>
-        <w:t xml:space="preserve"> </w:t>
-      </w:r>
-      <w:proofErr w:type="spellStart"/>
-      <w:r>
-        <w:t>berdasarkan</w:t>
-      </w:r>
-      <w:proofErr w:type="spellEnd"/>
-      <w:r>
-        <w:t xml:space="preserve"> </w:t>
-      </w:r>
-      <w:proofErr w:type="spellStart"/>
-      <w:r>
-        <w:t>petugas</w:t>
-      </w:r>
-      <w:proofErr w:type="spellEnd"/>
-      <w:r>
-        <w:t xml:space="preserve"> yang </w:t>
-      </w:r>
-      <w:proofErr w:type="spellStart"/>
-      <w:r>
-        <w:t>melayani</w:t>
-      </w:r>
-      <w:proofErr w:type="spellEnd"/>
-      <w:r>
-        <w:t xml:space="preserve"> (LEFT JOIN)</w:t>
+      <w:r>
+        <w:t>berdasarkan petugas yang melayani (LEFT JOIN)</w:t>
       </w:r>
     </w:p>
     <w:p>
@@ -1986,7 +1308,7 @@
           <w:shd w:val="clear" w:color="auto" w:fill="E5E5E5"/>
         </w:rPr>
       </w:pPr>
-      <w:hyperlink r:id="rId20" w:tgtFrame="mysql_doc" w:history="1">
+      <w:hyperlink r:id="rId17" w:tgtFrame="mysql_doc" w:history="1">
         <w:r>
           <w:rPr>
             <w:rStyle w:val="Hyperlink"/>
@@ -2071,7 +1393,7 @@
         </w:rPr>
         <w:t> </w:t>
       </w:r>
-      <w:hyperlink r:id="rId21" w:anchor="function_sum" w:tgtFrame="mysql_doc" w:history="1">
+      <w:hyperlink r:id="rId18" w:anchor="function_sum" w:tgtFrame="mysql_doc" w:history="1">
         <w:r>
           <w:rPr>
             <w:rStyle w:val="Hyperlink"/>
@@ -2167,7 +1489,7 @@
         </w:rPr>
         <w:t> transaksi </w:t>
       </w:r>
-      <w:hyperlink r:id="rId22" w:anchor="function_left" w:tgtFrame="mysql_doc" w:history="1">
+      <w:hyperlink r:id="rId19" w:anchor="function_left" w:tgtFrame="mysql_doc" w:history="1">
         <w:r>
           <w:rPr>
             <w:rStyle w:val="Hyperlink"/>
@@ -2294,7 +1616,7 @@
         </w:rPr>
         <w:t> </w:t>
       </w:r>
-      <w:hyperlink r:id="rId23" w:anchor="function_left" w:tgtFrame="mysql_doc" w:history="1">
+      <w:hyperlink r:id="rId20" w:anchor="function_left" w:tgtFrame="mysql_doc" w:history="1">
         <w:r>
           <w:rPr>
             <w:rStyle w:val="Hyperlink"/>
@@ -2461,20 +1783,8 @@
           <w:szCs w:val="20"/>
           <w:shd w:val="clear" w:color="auto" w:fill="E5E5E5"/>
         </w:rPr>
-        <w:t> </w:t>
-      </w:r>
-      <w:proofErr w:type="spellStart"/>
-      <w:r>
-        <w:rPr>
-          <w:rFonts w:ascii="Courier New" w:hAnsi="Courier New" w:cs="Courier New"/>
-          <w:color w:val="444444"/>
-          <w:sz w:val="20"/>
-          <w:szCs w:val="20"/>
-          <w:shd w:val="clear" w:color="auto" w:fill="E5E5E5"/>
-        </w:rPr>
-        <w:t>id_petugas</w:t>
-      </w:r>
-      <w:proofErr w:type="spellEnd"/>
+        <w:t> id_petugas</w:t>
+      </w:r>
       <w:r>
         <w:rPr>
           <w:rStyle w:val="cm-punctuation"/>
@@ -2524,7 +1834,7 @@
                     <pic:cNvPicPr/>
                   </pic:nvPicPr>
                   <pic:blipFill>
-                    <a:blip r:embed="rId24"/>
+                    <a:blip r:embed="rId21"/>
                     <a:stretch>
                       <a:fillRect/>
                     </a:stretch>
@@ -2558,51 +1868,9 @@
           <w:numId w:val="2"/>
         </w:numPr>
       </w:pPr>
-      <w:proofErr w:type="spellStart"/>
-      <w:r>
-        <w:t>Menampilkan</w:t>
-      </w:r>
-      <w:proofErr w:type="spellEnd"/>
-      <w:r>
-        <w:t xml:space="preserve"> data </w:t>
-      </w:r>
-      <w:proofErr w:type="spellStart"/>
-      <w:r>
-        <w:t>penjualan</w:t>
-      </w:r>
-      <w:proofErr w:type="spellEnd"/>
-      <w:r>
-        <w:t xml:space="preserve"> </w:t>
-      </w:r>
-      <w:proofErr w:type="spellStart"/>
-      <w:r>
-        <w:t>berdasarkan</w:t>
-      </w:r>
-      <w:proofErr w:type="spellEnd"/>
-      <w:r>
-        <w:t xml:space="preserve"> </w:t>
-      </w:r>
-      <w:proofErr w:type="spellStart"/>
-      <w:r>
-        <w:t>petugas</w:t>
-      </w:r>
-      <w:proofErr w:type="spellEnd"/>
-      <w:r>
-        <w:t xml:space="preserve"> yang </w:t>
-      </w:r>
-      <w:proofErr w:type="spellStart"/>
-      <w:r>
-        <w:t>melayani</w:t>
-      </w:r>
-      <w:proofErr w:type="spellEnd"/>
-      <w:r>
-        <w:t xml:space="preserve"> (</w:t>
-      </w:r>
-      <w:r>
-        <w:t>RIGHT</w:t>
-      </w:r>
-      <w:r>
-        <w:t xml:space="preserve"> JOIN)</w:t>
+      <w:r>
+        <w:lastRenderedPageBreak/>
+        <w:t>Menampilkan data penjualan berdasarkan petugas yang melayani (RIGHT JOIN)</w:t>
       </w:r>
     </w:p>
     <w:p>
@@ -2622,7 +1890,7 @@
           <w:shd w:val="clear" w:color="auto" w:fill="E5E5E5"/>
         </w:rPr>
       </w:pPr>
-      <w:hyperlink r:id="rId25" w:tgtFrame="mysql_doc" w:history="1">
+      <w:hyperlink r:id="rId22" w:tgtFrame="mysql_doc" w:history="1">
         <w:r>
           <w:rPr>
             <w:rStyle w:val="Hyperlink"/>
@@ -2707,7 +1975,7 @@
         </w:rPr>
         <w:t> </w:t>
       </w:r>
-      <w:hyperlink r:id="rId26" w:anchor="function_sum" w:tgtFrame="mysql_doc" w:history="1">
+      <w:hyperlink r:id="rId23" w:anchor="function_sum" w:tgtFrame="mysql_doc" w:history="1">
         <w:r>
           <w:rPr>
             <w:rStyle w:val="Hyperlink"/>
@@ -2803,7 +2071,7 @@
         </w:rPr>
         <w:t> transaksi </w:t>
       </w:r>
-      <w:hyperlink r:id="rId27" w:anchor="function_right" w:tgtFrame="mysql_doc" w:history="1">
+      <w:hyperlink r:id="rId24" w:anchor="function_right" w:tgtFrame="mysql_doc" w:history="1">
         <w:r>
           <w:rPr>
             <w:rStyle w:val="Hyperlink"/>
@@ -2930,7 +2198,7 @@
         </w:rPr>
         <w:t> </w:t>
       </w:r>
-      <w:hyperlink r:id="rId28" w:anchor="function_right" w:tgtFrame="mysql_doc" w:history="1">
+      <w:hyperlink r:id="rId25" w:anchor="function_right" w:tgtFrame="mysql_doc" w:history="1">
         <w:r>
           <w:rPr>
             <w:rStyle w:val="Hyperlink"/>
@@ -3148,7 +2416,7 @@
                     <pic:cNvPicPr/>
                   </pic:nvPicPr>
                   <pic:blipFill>
-                    <a:blip r:embed="rId29"/>
+                    <a:blip r:embed="rId26"/>
                     <a:stretch>
                       <a:fillRect/>
                     </a:stretch>
@@ -3170,7 +2438,12 @@
       </w:r>
     </w:p>
     <w:sectPr>
-      <w:headerReference w:type="default" r:id="rId30"/>
+      <w:headerReference w:type="even" r:id="rId27"/>
+      <w:headerReference w:type="default" r:id="rId28"/>
+      <w:footerReference w:type="even" r:id="rId29"/>
+      <w:footerReference w:type="default" r:id="rId30"/>
+      <w:headerReference w:type="first" r:id="rId31"/>
+      <w:footerReference w:type="first" r:id="rId32"/>
       <w:pgSz w:w="12240" w:h="15840"/>
       <w:pgMar w:top="1440" w:right="1440" w:bottom="1440" w:left="1440" w:header="720" w:footer="720" w:gutter="0"/>
       <w:cols w:space="720"/>
@@ -3205,6 +2478,36 @@
 </w:endnotes>
 </file>
 
+<file path=word/footer1.xml><?xml version="1.0" encoding="utf-8"?>
+<w:ftr xmlns:wpc="http://schemas.microsoft.com/office/word/2010/wordprocessingCanvas" xmlns:cx="http://schemas.microsoft.com/office/drawing/2014/chartex" xmlns:cx1="http://schemas.microsoft.com/office/drawing/2015/9/8/chartex" xmlns:cx2="http://schemas.microsoft.com/office/drawing/2015/10/21/chartex" xmlns:cx3="http://schemas.microsoft.com/office/drawing/2016/5/9/chartex" xmlns:cx4="http://schemas.microsoft.com/office/drawing/2016/5/10/chartex" xmlns:cx5="http://schemas.microsoft.com/office/drawing/2016/5/11/chartex" xmlns:cx6="http://schemas.microsoft.com/office/drawing/2016/5/12/chartex" xmlns:cx7="http://schemas.microsoft.com/office/drawing/2016/5/13/chartex" xmlns:cx8="http://schemas.microsoft.com/office/drawing/2016/5/14/chartex" xmlns:mc="http://schemas.openxmlformats.org/markup-compatibility/2006" xmlns:aink="http://schemas.microsoft.com/office/drawing/2016/ink" xmlns:am3d="http://schemas.microsoft.com/office/drawing/2017/model3d" xmlns:o="urn:schemas-microsoft-com:office:office" xmlns:r="http://schemas.openxmlformats.org/officeDocument/2006/relationships" xmlns:m="http://schemas.openxmlformats.org/officeDocument/2006/math" xmlns:v="urn:schemas-microsoft-com:vml" xmlns:wp14="http://schemas.microsoft.com/office/word/2010/wordprocessingDrawing" xmlns:wp="http://schemas.openxmlformats.org/drawingml/2006/wordprocessingDrawing" xmlns:w10="urn:schemas-microsoft-com:office:word" xmlns:w="http://schemas.openxmlformats.org/wordprocessingml/2006/main" xmlns:w14="http://schemas.microsoft.com/office/word/2010/wordml" xmlns:w15="http://schemas.microsoft.com/office/word/2012/wordml" xmlns:w16cex="http://schemas.microsoft.com/office/word/2018/wordml/cex" xmlns:w16cid="http://schemas.microsoft.com/office/word/2016/wordml/cid" xmlns:w16="http://schemas.microsoft.com/office/word/2018/wordml" xmlns:w16sdtdh="http://schemas.microsoft.com/office/word/2020/wordml/sdtdatahash" xmlns:w16se="http://schemas.microsoft.com/office/word/2015/wordml/symex" xmlns:wpg="http://schemas.microsoft.com/office/word/2010/wordprocessingGroup" xmlns:wpi="http://schemas.microsoft.com/office/word/2010/wordprocessingInk" xmlns:wne="http://schemas.microsoft.com/office/word/2006/wordml" xmlns:wps="http://schemas.microsoft.com/office/word/2010/wordprocessingShape" mc:Ignorable="w14 w15 w16se w16cid w16 w16cex w16sdtdh wp14">
+  <w:p>
+    <w:pPr>
+      <w:pStyle w:val="Footer"/>
+    </w:pPr>
+  </w:p>
+</w:ftr>
+</file>
+
+<file path=word/footer2.xml><?xml version="1.0" encoding="utf-8"?>
+<w:ftr xmlns:wpc="http://schemas.microsoft.com/office/word/2010/wordprocessingCanvas" xmlns:cx="http://schemas.microsoft.com/office/drawing/2014/chartex" xmlns:cx1="http://schemas.microsoft.com/office/drawing/2015/9/8/chartex" xmlns:cx2="http://schemas.microsoft.com/office/drawing/2015/10/21/chartex" xmlns:cx3="http://schemas.microsoft.com/office/drawing/2016/5/9/chartex" xmlns:cx4="http://schemas.microsoft.com/office/drawing/2016/5/10/chartex" xmlns:cx5="http://schemas.microsoft.com/office/drawing/2016/5/11/chartex" xmlns:cx6="http://schemas.microsoft.com/office/drawing/2016/5/12/chartex" xmlns:cx7="http://schemas.microsoft.com/office/drawing/2016/5/13/chartex" xmlns:cx8="http://schemas.microsoft.com/office/drawing/2016/5/14/chartex" xmlns:mc="http://schemas.openxmlformats.org/markup-compatibility/2006" xmlns:aink="http://schemas.microsoft.com/office/drawing/2016/ink" xmlns:am3d="http://schemas.microsoft.com/office/drawing/2017/model3d" xmlns:o="urn:schemas-microsoft-com:office:office" xmlns:r="http://schemas.openxmlformats.org/officeDocument/2006/relationships" xmlns:m="http://schemas.openxmlformats.org/officeDocument/2006/math" xmlns:v="urn:schemas-microsoft-com:vml" xmlns:wp14="http://schemas.microsoft.com/office/word/2010/wordprocessingDrawing" xmlns:wp="http://schemas.openxmlformats.org/drawingml/2006/wordprocessingDrawing" xmlns:w10="urn:schemas-microsoft-com:office:word" xmlns:w="http://schemas.openxmlformats.org/wordprocessingml/2006/main" xmlns:w14="http://schemas.microsoft.com/office/word/2010/wordml" xmlns:w15="http://schemas.microsoft.com/office/word/2012/wordml" xmlns:w16cex="http://schemas.microsoft.com/office/word/2018/wordml/cex" xmlns:w16cid="http://schemas.microsoft.com/office/word/2016/wordml/cid" xmlns:w16="http://schemas.microsoft.com/office/word/2018/wordml" xmlns:w16sdtdh="http://schemas.microsoft.com/office/word/2020/wordml/sdtdatahash" xmlns:w16se="http://schemas.microsoft.com/office/word/2015/wordml/symex" xmlns:wpg="http://schemas.microsoft.com/office/word/2010/wordprocessingGroup" xmlns:wpi="http://schemas.microsoft.com/office/word/2010/wordprocessingInk" xmlns:wne="http://schemas.microsoft.com/office/word/2006/wordml" xmlns:wps="http://schemas.microsoft.com/office/word/2010/wordprocessingShape" mc:Ignorable="w14 w15 w16se w16cid w16 w16cex w16sdtdh wp14">
+  <w:p>
+    <w:pPr>
+      <w:pStyle w:val="Footer"/>
+    </w:pPr>
+  </w:p>
+</w:ftr>
+</file>
+
+<file path=word/footer3.xml><?xml version="1.0" encoding="utf-8"?>
+<w:ftr xmlns:wpc="http://schemas.microsoft.com/office/word/2010/wordprocessingCanvas" xmlns:cx="http://schemas.microsoft.com/office/drawing/2014/chartex" xmlns:cx1="http://schemas.microsoft.com/office/drawing/2015/9/8/chartex" xmlns:cx2="http://schemas.microsoft.com/office/drawing/2015/10/21/chartex" xmlns:cx3="http://schemas.microsoft.com/office/drawing/2016/5/9/chartex" xmlns:cx4="http://schemas.microsoft.com/office/drawing/2016/5/10/chartex" xmlns:cx5="http://schemas.microsoft.com/office/drawing/2016/5/11/chartex" xmlns:cx6="http://schemas.microsoft.com/office/drawing/2016/5/12/chartex" xmlns:cx7="http://schemas.microsoft.com/office/drawing/2016/5/13/chartex" xmlns:cx8="http://schemas.microsoft.com/office/drawing/2016/5/14/chartex" xmlns:mc="http://schemas.openxmlformats.org/markup-compatibility/2006" xmlns:aink="http://schemas.microsoft.com/office/drawing/2016/ink" xmlns:am3d="http://schemas.microsoft.com/office/drawing/2017/model3d" xmlns:o="urn:schemas-microsoft-com:office:office" xmlns:r="http://schemas.openxmlformats.org/officeDocument/2006/relationships" xmlns:m="http://schemas.openxmlformats.org/officeDocument/2006/math" xmlns:v="urn:schemas-microsoft-com:vml" xmlns:wp14="http://schemas.microsoft.com/office/word/2010/wordprocessingDrawing" xmlns:wp="http://schemas.openxmlformats.org/drawingml/2006/wordprocessingDrawing" xmlns:w10="urn:schemas-microsoft-com:office:word" xmlns:w="http://schemas.openxmlformats.org/wordprocessingml/2006/main" xmlns:w14="http://schemas.microsoft.com/office/word/2010/wordml" xmlns:w15="http://schemas.microsoft.com/office/word/2012/wordml" xmlns:w16cex="http://schemas.microsoft.com/office/word/2018/wordml/cex" xmlns:w16cid="http://schemas.microsoft.com/office/word/2016/wordml/cid" xmlns:w16="http://schemas.microsoft.com/office/word/2018/wordml" xmlns:w16sdtdh="http://schemas.microsoft.com/office/word/2020/wordml/sdtdatahash" xmlns:w16se="http://schemas.microsoft.com/office/word/2015/wordml/symex" xmlns:wpg="http://schemas.microsoft.com/office/word/2010/wordprocessingGroup" xmlns:wpi="http://schemas.microsoft.com/office/word/2010/wordprocessingInk" xmlns:wne="http://schemas.microsoft.com/office/word/2006/wordml" xmlns:wps="http://schemas.microsoft.com/office/word/2010/wordprocessingShape" mc:Ignorable="w14 w15 w16se w16cid w16 w16cex w16sdtdh wp14">
+  <w:p>
+    <w:pPr>
+      <w:pStyle w:val="Footer"/>
+    </w:pPr>
+  </w:p>
+</w:ftr>
+</file>
+
 <file path=word/footnotes.xml><?xml version="1.0" encoding="utf-8"?>
 <w:footnotes xmlns:wpc="http://schemas.microsoft.com/office/word/2010/wordprocessingCanvas" xmlns:cx="http://schemas.microsoft.com/office/drawing/2014/chartex" xmlns:cx1="http://schemas.microsoft.com/office/drawing/2015/9/8/chartex" xmlns:cx2="http://schemas.microsoft.com/office/drawing/2015/10/21/chartex" xmlns:cx3="http://schemas.microsoft.com/office/drawing/2016/5/9/chartex" xmlns:cx4="http://schemas.microsoft.com/office/drawing/2016/5/10/chartex" xmlns:cx5="http://schemas.microsoft.com/office/drawing/2016/5/11/chartex" xmlns:cx6="http://schemas.microsoft.com/office/drawing/2016/5/12/chartex" xmlns:cx7="http://schemas.microsoft.com/office/drawing/2016/5/13/chartex" xmlns:cx8="http://schemas.microsoft.com/office/drawing/2016/5/14/chartex" xmlns:mc="http://schemas.openxmlformats.org/markup-compatibility/2006" xmlns:aink="http://schemas.microsoft.com/office/drawing/2016/ink" xmlns:am3d="http://schemas.microsoft.com/office/drawing/2017/model3d" xmlns:o="urn:schemas-microsoft-com:office:office" xmlns:r="http://schemas.openxmlformats.org/officeDocument/2006/relationships" xmlns:m="http://schemas.openxmlformats.org/officeDocument/2006/math" xmlns:v="urn:schemas-microsoft-com:vml" xmlns:wp14="http://schemas.microsoft.com/office/word/2010/wordprocessingDrawing" xmlns:wp="http://schemas.openxmlformats.org/drawingml/2006/wordprocessingDrawing" xmlns:w10="urn:schemas-microsoft-com:office:word" xmlns:w="http://schemas.openxmlformats.org/wordprocessingml/2006/main" xmlns:w14="http://schemas.microsoft.com/office/word/2010/wordml" xmlns:w15="http://schemas.microsoft.com/office/word/2012/wordml" xmlns:w16cex="http://schemas.microsoft.com/office/word/2018/wordml/cex" xmlns:w16cid="http://schemas.microsoft.com/office/word/2016/wordml/cid" xmlns:w16="http://schemas.microsoft.com/office/word/2018/wordml" xmlns:w16sdtdh="http://schemas.microsoft.com/office/word/2020/wordml/sdtdatahash" xmlns:w16se="http://schemas.microsoft.com/office/word/2015/wordml/symex" xmlns:wpg="http://schemas.microsoft.com/office/word/2010/wordprocessingGroup" xmlns:wpi="http://schemas.microsoft.com/office/word/2010/wordprocessingInk" xmlns:wne="http://schemas.microsoft.com/office/word/2006/wordml" xmlns:wps="http://schemas.microsoft.com/office/word/2010/wordprocessingShape" mc:Ignorable="w14 w15 w16se w16cid w16 w16cex w16sdtdh wp14">
   <w:footnote w:type="separator" w:id="-1">
@@ -3236,27 +2539,40 @@
     <w:pPr>
       <w:pStyle w:val="Header"/>
     </w:pPr>
-    <w:proofErr w:type="gramStart"/>
+  </w:p>
+</w:hdr>
+</file>
+
+<file path=word/header2.xml><?xml version="1.0" encoding="utf-8"?>
+<w:hdr xmlns:wpc="http://schemas.microsoft.com/office/word/2010/wordprocessingCanvas" xmlns:cx="http://schemas.microsoft.com/office/drawing/2014/chartex" xmlns:cx1="http://schemas.microsoft.com/office/drawing/2015/9/8/chartex" xmlns:cx2="http://schemas.microsoft.com/office/drawing/2015/10/21/chartex" xmlns:cx3="http://schemas.microsoft.com/office/drawing/2016/5/9/chartex" xmlns:cx4="http://schemas.microsoft.com/office/drawing/2016/5/10/chartex" xmlns:cx5="http://schemas.microsoft.com/office/drawing/2016/5/11/chartex" xmlns:cx6="http://schemas.microsoft.com/office/drawing/2016/5/12/chartex" xmlns:cx7="http://schemas.microsoft.com/office/drawing/2016/5/13/chartex" xmlns:cx8="http://schemas.microsoft.com/office/drawing/2016/5/14/chartex" xmlns:mc="http://schemas.openxmlformats.org/markup-compatibility/2006" xmlns:aink="http://schemas.microsoft.com/office/drawing/2016/ink" xmlns:am3d="http://schemas.microsoft.com/office/drawing/2017/model3d" xmlns:o="urn:schemas-microsoft-com:office:office" xmlns:r="http://schemas.openxmlformats.org/officeDocument/2006/relationships" xmlns:m="http://schemas.openxmlformats.org/officeDocument/2006/math" xmlns:v="urn:schemas-microsoft-com:vml" xmlns:wp14="http://schemas.microsoft.com/office/word/2010/wordprocessingDrawing" xmlns:wp="http://schemas.openxmlformats.org/drawingml/2006/wordprocessingDrawing" xmlns:w10="urn:schemas-microsoft-com:office:word" xmlns:w="http://schemas.openxmlformats.org/wordprocessingml/2006/main" xmlns:w14="http://schemas.microsoft.com/office/word/2010/wordml" xmlns:w15="http://schemas.microsoft.com/office/word/2012/wordml" xmlns:w16cex="http://schemas.microsoft.com/office/word/2018/wordml/cex" xmlns:w16cid="http://schemas.microsoft.com/office/word/2016/wordml/cid" xmlns:w16="http://schemas.microsoft.com/office/word/2018/wordml" xmlns:w16sdtdh="http://schemas.microsoft.com/office/word/2020/wordml/sdtdatahash" xmlns:w16se="http://schemas.microsoft.com/office/word/2015/wordml/symex" xmlns:wpg="http://schemas.microsoft.com/office/word/2010/wordprocessingGroup" xmlns:wpi="http://schemas.microsoft.com/office/word/2010/wordprocessingInk" xmlns:wne="http://schemas.microsoft.com/office/word/2006/wordml" xmlns:wps="http://schemas.microsoft.com/office/word/2010/wordprocessingShape" mc:Ignorable="w14 w15 w16se w16cid w16 w16cex w16sdtdh wp14">
+  <w:p>
+    <w:pPr>
+      <w:pStyle w:val="Header"/>
+    </w:pPr>
     <w:r>
-      <w:t>TUGAS :</w:t>
+      <w:t>TUGAS : JOIN</w:t>
     </w:r>
-    <w:proofErr w:type="gramEnd"/>
     <w:r>
-      <w:t xml:space="preserve"> JOIN, RIGHT JOIN dan LEFT JOIN</w:t>
+      <w:t xml:space="preserve"> MULTIPLE TABLE</w:t>
     </w:r>
   </w:p>
   <w:p>
     <w:pPr>
       <w:pStyle w:val="Header"/>
     </w:pPr>
-    <w:proofErr w:type="gramStart"/>
     <w:r>
-      <w:t>NAMA :</w:t>
+      <w:t>NAMA : DIKDIK MUHAMAD SADIKIN</w:t>
     </w:r>
-    <w:proofErr w:type="gramEnd"/>
-    <w:r>
-      <w:t xml:space="preserve"> DIKDIK MUHAMAD SADIKIN</w:t>
-    </w:r>
+  </w:p>
+</w:hdr>
+</file>
+
+<file path=word/header3.xml><?xml version="1.0" encoding="utf-8"?>
+<w:hdr xmlns:wpc="http://schemas.microsoft.com/office/word/2010/wordprocessingCanvas" xmlns:cx="http://schemas.microsoft.com/office/drawing/2014/chartex" xmlns:cx1="http://schemas.microsoft.com/office/drawing/2015/9/8/chartex" xmlns:cx2="http://schemas.microsoft.com/office/drawing/2015/10/21/chartex" xmlns:cx3="http://schemas.microsoft.com/office/drawing/2016/5/9/chartex" xmlns:cx4="http://schemas.microsoft.com/office/drawing/2016/5/10/chartex" xmlns:cx5="http://schemas.microsoft.com/office/drawing/2016/5/11/chartex" xmlns:cx6="http://schemas.microsoft.com/office/drawing/2016/5/12/chartex" xmlns:cx7="http://schemas.microsoft.com/office/drawing/2016/5/13/chartex" xmlns:cx8="http://schemas.microsoft.com/office/drawing/2016/5/14/chartex" xmlns:mc="http://schemas.openxmlformats.org/markup-compatibility/2006" xmlns:aink="http://schemas.microsoft.com/office/drawing/2016/ink" xmlns:am3d="http://schemas.microsoft.com/office/drawing/2017/model3d" xmlns:o="urn:schemas-microsoft-com:office:office" xmlns:r="http://schemas.openxmlformats.org/officeDocument/2006/relationships" xmlns:m="http://schemas.openxmlformats.org/officeDocument/2006/math" xmlns:v="urn:schemas-microsoft-com:vml" xmlns:wp14="http://schemas.microsoft.com/office/word/2010/wordprocessingDrawing" xmlns:wp="http://schemas.openxmlformats.org/drawingml/2006/wordprocessingDrawing" xmlns:w10="urn:schemas-microsoft-com:office:word" xmlns:w="http://schemas.openxmlformats.org/wordprocessingml/2006/main" xmlns:w14="http://schemas.microsoft.com/office/word/2010/wordml" xmlns:w15="http://schemas.microsoft.com/office/word/2012/wordml" xmlns:w16cex="http://schemas.microsoft.com/office/word/2018/wordml/cex" xmlns:w16cid="http://schemas.microsoft.com/office/word/2016/wordml/cid" xmlns:w16="http://schemas.microsoft.com/office/word/2018/wordml" xmlns:w16sdtdh="http://schemas.microsoft.com/office/word/2020/wordml/sdtdatahash" xmlns:w16se="http://schemas.microsoft.com/office/word/2015/wordml/symex" xmlns:wpg="http://schemas.microsoft.com/office/word/2010/wordprocessingGroup" xmlns:wpi="http://schemas.microsoft.com/office/word/2010/wordprocessingInk" xmlns:wne="http://schemas.microsoft.com/office/word/2006/wordml" xmlns:wps="http://schemas.microsoft.com/office/word/2010/wordprocessingShape" mc:Ignorable="w14 w15 w16se w16cid w16 w16cex w16sdtdh wp14">
+  <w:p>
+    <w:pPr>
+      <w:pStyle w:val="Header"/>
+    </w:pPr>
   </w:p>
 </w:hdr>
 </file>

</xml_diff>